<commit_message>
fix bug in solution
</commit_message>
<xml_diff>
--- a/exams/5778/moed-b-solution.docx
+++ b/exams/5778/moed-b-solution.docx
@@ -5507,9 +5507,6 @@
               <w:insideH w:val="single" w:sz="2" w:space="0" w:color="000001"/>
             </w:tcBorders>
             <w:shd w:fill="auto" w:val="clear"/>
-            <w:tcMar>
-              <w:left w:w="39" w:type="dxa"/>
-            </w:tcMar>
           </w:tcPr>
           <w:p>
             <w:pPr>
@@ -5543,9 +5540,6 @@
               <w:insideH w:val="single" w:sz="2" w:space="0" w:color="000001"/>
             </w:tcBorders>
             <w:shd w:fill="auto" w:val="clear"/>
-            <w:tcMar>
-              <w:left w:w="39" w:type="dxa"/>
-            </w:tcMar>
           </w:tcPr>
           <w:p>
             <w:pPr>
@@ -5579,9 +5573,6 @@
               <w:insideH w:val="single" w:sz="2" w:space="0" w:color="000001"/>
             </w:tcBorders>
             <w:shd w:fill="auto" w:val="clear"/>
-            <w:tcMar>
-              <w:left w:w="39" w:type="dxa"/>
-            </w:tcMar>
           </w:tcPr>
           <w:p>
             <w:pPr>
@@ -5617,9 +5608,6 @@
               <w:insideV w:val="single" w:sz="2" w:space="0" w:color="000001"/>
             </w:tcBorders>
             <w:shd w:fill="auto" w:val="clear"/>
-            <w:tcMar>
-              <w:left w:w="39" w:type="dxa"/>
-            </w:tcMar>
           </w:tcPr>
           <w:p>
             <w:pPr>
@@ -5648,9 +5636,6 @@
               <w:insideH w:val="single" w:sz="2" w:space="0" w:color="000001"/>
             </w:tcBorders>
             <w:shd w:fill="auto" w:val="clear"/>
-            <w:tcMar>
-              <w:left w:w="39" w:type="dxa"/>
-            </w:tcMar>
           </w:tcPr>
           <w:p>
             <w:pPr>
@@ -5681,9 +5666,6 @@
               <w:insideH w:val="single" w:sz="2" w:space="0" w:color="000001"/>
             </w:tcBorders>
             <w:shd w:fill="auto" w:val="clear"/>
-            <w:tcMar>
-              <w:left w:w="39" w:type="dxa"/>
-            </w:tcMar>
           </w:tcPr>
           <w:p>
             <w:pPr>
@@ -5714,9 +5696,6 @@
               <w:insideH w:val="single" w:sz="2" w:space="0" w:color="000001"/>
             </w:tcBorders>
             <w:shd w:fill="auto" w:val="clear"/>
-            <w:tcMar>
-              <w:left w:w="39" w:type="dxa"/>
-            </w:tcMar>
           </w:tcPr>
           <w:p>
             <w:pPr>
@@ -5749,9 +5728,6 @@
               <w:insideV w:val="single" w:sz="2" w:space="0" w:color="000001"/>
             </w:tcBorders>
             <w:shd w:fill="auto" w:val="clear"/>
-            <w:tcMar>
-              <w:left w:w="39" w:type="dxa"/>
-            </w:tcMar>
           </w:tcPr>
           <w:p>
             <w:pPr>
@@ -5788,9 +5764,6 @@
               <w:insideH w:val="single" w:sz="2" w:space="0" w:color="000001"/>
             </w:tcBorders>
             <w:shd w:fill="auto" w:val="clear"/>
-            <w:tcMar>
-              <w:left w:w="39" w:type="dxa"/>
-            </w:tcMar>
           </w:tcPr>
           <w:p>
             <w:pPr>
@@ -5821,9 +5794,6 @@
               <w:insideH w:val="single" w:sz="2" w:space="0" w:color="000001"/>
             </w:tcBorders>
             <w:shd w:fill="auto" w:val="clear"/>
-            <w:tcMar>
-              <w:left w:w="39" w:type="dxa"/>
-            </w:tcMar>
           </w:tcPr>
           <w:p>
             <w:pPr>
@@ -5854,9 +5824,6 @@
               <w:insideH w:val="single" w:sz="2" w:space="0" w:color="000001"/>
             </w:tcBorders>
             <w:shd w:fill="auto" w:val="clear"/>
-            <w:tcMar>
-              <w:left w:w="39" w:type="dxa"/>
-            </w:tcMar>
           </w:tcPr>
           <w:p>
             <w:pPr>
@@ -5889,9 +5856,6 @@
               <w:insideV w:val="single" w:sz="2" w:space="0" w:color="000001"/>
             </w:tcBorders>
             <w:shd w:fill="auto" w:val="clear"/>
-            <w:tcMar>
-              <w:left w:w="39" w:type="dxa"/>
-            </w:tcMar>
           </w:tcPr>
           <w:p>
             <w:pPr>
@@ -5928,9 +5892,6 @@
               <w:insideH w:val="single" w:sz="2" w:space="0" w:color="000001"/>
             </w:tcBorders>
             <w:shd w:fill="auto" w:val="clear"/>
-            <w:tcMar>
-              <w:left w:w="39" w:type="dxa"/>
-            </w:tcMar>
           </w:tcPr>
           <w:p>
             <w:pPr>
@@ -5957,9 +5918,6 @@
               <w:insideH w:val="single" w:sz="2" w:space="0" w:color="000001"/>
             </w:tcBorders>
             <w:shd w:fill="auto" w:val="clear"/>
-            <w:tcMar>
-              <w:left w:w="39" w:type="dxa"/>
-            </w:tcMar>
           </w:tcPr>
           <w:p>
             <w:pPr>
@@ -5986,9 +5944,6 @@
               <w:insideH w:val="single" w:sz="2" w:space="0" w:color="000001"/>
             </w:tcBorders>
             <w:shd w:fill="auto" w:val="clear"/>
-            <w:tcMar>
-              <w:left w:w="39" w:type="dxa"/>
-            </w:tcMar>
           </w:tcPr>
           <w:p>
             <w:pPr>
@@ -6017,9 +5972,6 @@
               <w:insideV w:val="single" w:sz="2" w:space="0" w:color="000001"/>
             </w:tcBorders>
             <w:shd w:fill="auto" w:val="clear"/>
-            <w:tcMar>
-              <w:left w:w="39" w:type="dxa"/>
-            </w:tcMar>
           </w:tcPr>
           <w:p>
             <w:pPr>
@@ -6221,11 +6173,7 @@
         <w:bidi w:val="1"/>
         <w:spacing w:before="0" w:after="0"/>
         <w:jc w:val="left"/>
-        <w:rPr>
-          <w:i/>
-          <w:i/>
-          <w:iCs/>
-        </w:rPr>
+        <w:rPr/>
       </w:pPr>
       <w:r>
         <w:rPr>
@@ -6315,31 +6263,7 @@
           <w:iCs/>
           <w:rtl w:val="true"/>
         </w:rPr>
-        <w:t xml:space="preserve">כמו במטלה </w:t>
-      </w:r>
-      <w:r>
-        <w:rPr>
-          <w:i/>
-          <w:iCs/>
-        </w:rPr>
-        <w:t>8</w:t>
-      </w:r>
-      <w:r>
-        <w:rPr>
-          <w:i/>
-          <w:iCs/>
-          <w:rtl w:val="true"/>
-        </w:rPr>
-        <w:t xml:space="preserve"> </w:t>
-      </w:r>
-      <w:r>
-        <w:rPr>
-          <w:i/>
-          <w:i/>
-          <w:iCs/>
-          <w:rtl w:val="true"/>
-        </w:rPr>
-        <w:t xml:space="preserve">פרט לשימוש בפרמטר </w:t>
+        <w:t xml:space="preserve">כמו במטלה  פרט לשימוש בפרמטר </w:t>
       </w:r>
       <w:r>
         <w:rPr>
@@ -6387,20 +6311,82 @@
         <w:bidi w:val="0"/>
         <w:spacing w:before="0" w:after="0"/>
         <w:jc w:val="left"/>
-        <w:rPr>
-          <w:rFonts w:ascii="Courier New" w:hAnsi="Courier New"/>
-          <w:i/>
-          <w:i/>
-          <w:iCs/>
-        </w:rPr>
-      </w:pPr>
-      <w:r>
-        <w:rPr>
-          <w:rFonts w:ascii="Courier New" w:hAnsi="Courier New"/>
-          <w:i/>
-          <w:iCs/>
-        </w:rPr>
-        <w:t>FindMaximum[{Log[3 m1 + 2 p1 + d1] + Log[6 m2 + 5 p2 + 4 d2] +    Log[</w:t>
+        <w:rPr/>
+      </w:pPr>
+      <w:r>
+        <w:rPr>
+          <w:rFonts w:ascii="Courier New" w:hAnsi="Courier New"/>
+          <w:i/>
+          <w:iCs/>
+        </w:rPr>
+        <w:t>FindMaximum[{</w:t>
+      </w:r>
+    </w:p>
+    <w:p>
+      <w:pPr>
+        <w:pStyle w:val="TextBody"/>
+        <w:bidi w:val="0"/>
+        <w:spacing w:before="0" w:after="0"/>
+        <w:jc w:val="left"/>
+        <w:rPr/>
+      </w:pPr>
+      <w:r>
+        <w:rPr>
+          <w:rFonts w:ascii="Courier New" w:hAnsi="Courier New"/>
+          <w:i/>
+          <w:iCs/>
+        </w:rPr>
+        <w:t xml:space="preserve">Log[3 m1 + 2 p1 + d1] + </w:t>
+      </w:r>
+    </w:p>
+    <w:p>
+      <w:pPr>
+        <w:pStyle w:val="TextBody"/>
+        <w:bidi w:val="0"/>
+        <w:spacing w:before="0" w:after="0"/>
+        <w:jc w:val="left"/>
+        <w:rPr/>
+      </w:pPr>
+      <w:r>
+        <w:rPr>
+          <w:rFonts w:ascii="Courier New" w:hAnsi="Courier New"/>
+          <w:i/>
+          <w:iCs/>
+        </w:rPr>
+        <w:t xml:space="preserve">Log[6 m2 + 5 p2 + 4 d2] +    </w:t>
+      </w:r>
+    </w:p>
+    <w:p>
+      <w:pPr>
+        <w:pStyle w:val="TextBody"/>
+        <w:bidi w:val="0"/>
+        <w:spacing w:before="0" w:after="0"/>
+        <w:jc w:val="left"/>
+        <w:rPr/>
+      </w:pPr>
+      <w:r>
+        <w:rPr>
+          <w:rFonts w:ascii="Courier New" w:hAnsi="Courier New"/>
+          <w:i/>
+          <w:iCs/>
+        </w:rPr>
+        <w:t>Log[</w:t>
+      </w:r>
+      <w:r>
+        <w:rPr>
+          <w:rFonts w:ascii="Courier New" w:hAnsi="Courier New"/>
+          <w:i/>
+          <w:iCs/>
+        </w:rPr>
+        <w:t xml:space="preserve">7 </w:t>
+      </w:r>
+      <w:r>
+        <w:rPr>
+          <w:rFonts w:ascii="Courier New" w:hAnsi="Courier New"/>
+          <w:i/>
+          <w:iCs/>
+        </w:rPr>
+        <w:t xml:space="preserve">(1 - m1 - m2) + 8 (1 - p1 - p2) + </w:t>
       </w:r>
       <w:r>
         <w:rPr>
@@ -6418,7 +6404,228 @@
           <w:i/>
           <w:iCs/>
         </w:rPr>
-        <w:t xml:space="preserve"> (1 - m1 - m2) + 8 (1 - p1 - p2) + 7 (1 - d1 - d2)],   0 &lt;= m1 + m2 &lt;= 1, 0 &lt;= d1 + d2 &lt;= 1, 0 &lt;= p1 + p2 &lt;= 1,   0 &lt;= m1 &lt;= 1, 0 &lt;= m2 &lt;= 1, 0 &lt;= p1 &lt;= 1, 0 &lt;= p2 &lt;= 1,   0 &lt;= d1 &lt;= 1,   0 &lt;= d2 &lt;= 1}, {{m1, 0.1}, {m2, 0.1}, {p1, 0.1}, {p2, 0.1}, {d1,    0.1}, {d2, 0.1}}]</w:t>
+        <w:t xml:space="preserve"> (1 - d1 - d2)],   </w:t>
+      </w:r>
+    </w:p>
+    <w:p>
+      <w:pPr>
+        <w:pStyle w:val="TextBody"/>
+        <w:bidi w:val="0"/>
+        <w:spacing w:before="0" w:after="0"/>
+        <w:jc w:val="left"/>
+        <w:rPr>
+          <w:rFonts w:ascii="Courier New" w:hAnsi="Courier New"/>
+          <w:i/>
+          <w:i/>
+          <w:iCs/>
+        </w:rPr>
+      </w:pPr>
+      <w:r>
+        <w:rPr/>
+      </w:r>
+    </w:p>
+    <w:p>
+      <w:pPr>
+        <w:pStyle w:val="TextBody"/>
+        <w:bidi w:val="0"/>
+        <w:spacing w:before="0" w:after="0"/>
+        <w:jc w:val="left"/>
+        <w:rPr/>
+      </w:pPr>
+      <w:r>
+        <w:rPr>
+          <w:rFonts w:ascii="Courier New" w:hAnsi="Courier New"/>
+          <w:i/>
+          <w:iCs/>
+        </w:rPr>
+        <w:t xml:space="preserve">0 &lt;= m1 + m2 &lt;= 1, </w:t>
+      </w:r>
+    </w:p>
+    <w:p>
+      <w:pPr>
+        <w:pStyle w:val="TextBody"/>
+        <w:bidi w:val="0"/>
+        <w:spacing w:before="0" w:after="0"/>
+        <w:jc w:val="left"/>
+        <w:rPr/>
+      </w:pPr>
+      <w:r>
+        <w:rPr>
+          <w:rFonts w:ascii="Courier New" w:hAnsi="Courier New"/>
+          <w:i/>
+          <w:iCs/>
+        </w:rPr>
+        <w:t xml:space="preserve">0 &lt;= d1 + d2 &lt;= 1, </w:t>
+      </w:r>
+    </w:p>
+    <w:p>
+      <w:pPr>
+        <w:pStyle w:val="TextBody"/>
+        <w:bidi w:val="0"/>
+        <w:spacing w:before="0" w:after="0"/>
+        <w:jc w:val="left"/>
+        <w:rPr/>
+      </w:pPr>
+      <w:r>
+        <w:rPr>
+          <w:rFonts w:ascii="Courier New" w:hAnsi="Courier New"/>
+          <w:i/>
+          <w:iCs/>
+        </w:rPr>
+        <w:t xml:space="preserve">0 &lt;= p1 + p2 &lt;= 1,   </w:t>
+      </w:r>
+    </w:p>
+    <w:p>
+      <w:pPr>
+        <w:pStyle w:val="TextBody"/>
+        <w:bidi w:val="0"/>
+        <w:spacing w:before="0" w:after="0"/>
+        <w:jc w:val="left"/>
+        <w:rPr/>
+      </w:pPr>
+      <w:r>
+        <w:rPr>
+          <w:rFonts w:ascii="Courier New" w:hAnsi="Courier New"/>
+          <w:i/>
+          <w:iCs/>
+        </w:rPr>
+        <w:t xml:space="preserve">0 &lt;= m1 &lt;= 1, </w:t>
+      </w:r>
+    </w:p>
+    <w:p>
+      <w:pPr>
+        <w:pStyle w:val="TextBody"/>
+        <w:bidi w:val="0"/>
+        <w:spacing w:before="0" w:after="0"/>
+        <w:jc w:val="left"/>
+        <w:rPr/>
+      </w:pPr>
+      <w:r>
+        <w:rPr>
+          <w:rFonts w:ascii="Courier New" w:hAnsi="Courier New"/>
+          <w:i/>
+          <w:iCs/>
+        </w:rPr>
+        <w:t xml:space="preserve">0 &lt;= m2 &lt;= 1, </w:t>
+      </w:r>
+    </w:p>
+    <w:p>
+      <w:pPr>
+        <w:pStyle w:val="TextBody"/>
+        <w:bidi w:val="0"/>
+        <w:spacing w:before="0" w:after="0"/>
+        <w:jc w:val="left"/>
+        <w:rPr/>
+      </w:pPr>
+      <w:r>
+        <w:rPr>
+          <w:rFonts w:ascii="Courier New" w:hAnsi="Courier New"/>
+          <w:i/>
+          <w:iCs/>
+        </w:rPr>
+        <w:t xml:space="preserve">0 &lt;= p1 &lt;= 1, </w:t>
+      </w:r>
+    </w:p>
+    <w:p>
+      <w:pPr>
+        <w:pStyle w:val="TextBody"/>
+        <w:bidi w:val="0"/>
+        <w:spacing w:before="0" w:after="0"/>
+        <w:jc w:val="left"/>
+        <w:rPr/>
+      </w:pPr>
+      <w:r>
+        <w:rPr>
+          <w:rFonts w:ascii="Courier New" w:hAnsi="Courier New"/>
+          <w:i/>
+          <w:iCs/>
+        </w:rPr>
+        <w:t xml:space="preserve">0 &lt;= p2 &lt;= 1,   </w:t>
+      </w:r>
+    </w:p>
+    <w:p>
+      <w:pPr>
+        <w:pStyle w:val="TextBody"/>
+        <w:bidi w:val="0"/>
+        <w:spacing w:before="0" w:after="0"/>
+        <w:jc w:val="left"/>
+        <w:rPr/>
+      </w:pPr>
+      <w:r>
+        <w:rPr>
+          <w:rFonts w:ascii="Courier New" w:hAnsi="Courier New"/>
+          <w:i/>
+          <w:iCs/>
+        </w:rPr>
+        <w:t xml:space="preserve">0 &lt;= d1 &lt;= 1,   </w:t>
+      </w:r>
+    </w:p>
+    <w:p>
+      <w:pPr>
+        <w:pStyle w:val="TextBody"/>
+        <w:bidi w:val="0"/>
+        <w:spacing w:before="0" w:after="0"/>
+        <w:jc w:val="left"/>
+        <w:rPr/>
+      </w:pPr>
+      <w:r>
+        <w:rPr>
+          <w:rFonts w:ascii="Courier New" w:hAnsi="Courier New"/>
+          <w:i/>
+          <w:iCs/>
+        </w:rPr>
+        <w:t xml:space="preserve">0 &lt;= d2 &lt;= 1}, </w:t>
+      </w:r>
+    </w:p>
+    <w:p>
+      <w:pPr>
+        <w:pStyle w:val="TextBody"/>
+        <w:bidi w:val="0"/>
+        <w:spacing w:before="0" w:after="0"/>
+        <w:jc w:val="left"/>
+        <w:rPr>
+          <w:rFonts w:ascii="Courier New" w:hAnsi="Courier New"/>
+          <w:i/>
+          <w:i/>
+          <w:iCs/>
+        </w:rPr>
+      </w:pPr>
+      <w:r>
+        <w:rPr/>
+      </w:r>
+    </w:p>
+    <w:p>
+      <w:pPr>
+        <w:pStyle w:val="TextBody"/>
+        <w:bidi w:val="0"/>
+        <w:spacing w:before="0" w:after="0"/>
+        <w:jc w:val="left"/>
+        <w:rPr/>
+      </w:pPr>
+      <w:r>
+        <w:rPr>
+          <w:rFonts w:ascii="Courier New" w:hAnsi="Courier New"/>
+          <w:i/>
+          <w:iCs/>
+        </w:rPr>
+        <w:t>{{m1, 0.1}, {m2, 0.1}, {p1, 0.1}, {p2, 0.1}, {d1,    0.1}, {d2, 0.1}}</w:t>
+      </w:r>
+    </w:p>
+    <w:p>
+      <w:pPr>
+        <w:pStyle w:val="TextBody"/>
+        <w:bidi w:val="0"/>
+        <w:spacing w:before="0" w:after="0"/>
+        <w:jc w:val="left"/>
+        <w:rPr/>
+      </w:pPr>
+      <w:r>
+        <w:rPr>
+          <w:rFonts w:ascii="Courier New" w:hAnsi="Courier New"/>
+          <w:i/>
+          <w:iCs/>
+        </w:rPr>
+        <w:t>]</w:t>
       </w:r>
       <w:r>
         <w:br w:type="page"/>
@@ -10771,6 +10978,7 @@
       <w:pPr>
         <w:pStyle w:val="TextBody"/>
         <w:bidi w:val="0"/>
+        <w:spacing w:before="0" w:after="0"/>
         <w:jc w:val="left"/>
         <w:rPr>
           <w:rFonts w:ascii="Courier New" w:hAnsi="Courier New"/>
@@ -10792,6 +11000,7 @@
       <w:pPr>
         <w:pStyle w:val="TextBody"/>
         <w:bidi w:val="0"/>
+        <w:spacing w:before="0" w:after="0"/>
         <w:jc w:val="left"/>
         <w:rPr>
           <w:rFonts w:ascii="Courier New" w:hAnsi="Courier New"/>
@@ -10821,6 +11030,7 @@
       <w:pPr>
         <w:pStyle w:val="TextBody"/>
         <w:bidi w:val="0"/>
+        <w:spacing w:before="0" w:after="0"/>
         <w:jc w:val="left"/>
         <w:rPr>
           <w:rFonts w:ascii="Courier New" w:hAnsi="Courier New"/>
@@ -10841,6 +11051,7 @@
       <w:pPr>
         <w:pStyle w:val="TextBody"/>
         <w:bidi w:val="0"/>
+        <w:spacing w:before="0" w:after="0"/>
         <w:jc w:val="left"/>
         <w:rPr>
           <w:rFonts w:ascii="Courier New" w:hAnsi="Courier New"/>
@@ -10870,6 +11081,7 @@
       <w:pPr>
         <w:pStyle w:val="TextBody"/>
         <w:bidi w:val="0"/>
+        <w:spacing w:before="0" w:after="0"/>
         <w:jc w:val="left"/>
         <w:rPr>
           <w:rFonts w:ascii="Courier New" w:hAnsi="Courier New"/>
@@ -10899,6 +11111,7 @@
       <w:pPr>
         <w:pStyle w:val="TextBody"/>
         <w:bidi w:val="0"/>
+        <w:spacing w:before="0" w:after="0"/>
         <w:jc w:val="left"/>
         <w:rPr>
           <w:rFonts w:ascii="Courier New" w:hAnsi="Courier New"/>
@@ -10928,6 +11141,7 @@
       <w:pPr>
         <w:pStyle w:val="TextBody"/>
         <w:bidi w:val="0"/>
+        <w:spacing w:before="0" w:after="0"/>
         <w:jc w:val="left"/>
         <w:rPr>
           <w:rFonts w:ascii="Courier New" w:hAnsi="Courier New"/>
@@ -10957,6 +11171,7 @@
       <w:pPr>
         <w:pStyle w:val="TextBody"/>
         <w:bidi w:val="0"/>
+        <w:spacing w:before="0" w:after="0"/>
         <w:jc w:val="left"/>
         <w:rPr>
           <w:rFonts w:ascii="Courier New" w:hAnsi="Courier New"/>
@@ -10978,6 +11193,7 @@
       <w:pPr>
         <w:pStyle w:val="TextBody"/>
         <w:bidi w:val="0"/>
+        <w:spacing w:before="0" w:after="0"/>
         <w:jc w:val="left"/>
         <w:rPr>
           <w:rFonts w:ascii="Courier New" w:hAnsi="Courier New"/>
@@ -11007,6 +11223,7 @@
       <w:pPr>
         <w:pStyle w:val="TextBody"/>
         <w:bidi w:val="0"/>
+        <w:spacing w:before="0" w:after="0"/>
         <w:jc w:val="left"/>
         <w:rPr>
           <w:rFonts w:ascii="Courier New" w:hAnsi="Courier New"/>
@@ -11036,6 +11253,7 @@
       <w:pPr>
         <w:pStyle w:val="TextBody"/>
         <w:bidi w:val="0"/>
+        <w:spacing w:before="0" w:after="0"/>
         <w:jc w:val="left"/>
         <w:rPr>
           <w:rFonts w:ascii="Courier New" w:hAnsi="Courier New"/>
@@ -11056,6 +11274,7 @@
       <w:pPr>
         <w:pStyle w:val="TextBody"/>
         <w:bidi w:val="0"/>
+        <w:spacing w:before="0" w:after="0"/>
         <w:jc w:val="left"/>
         <w:rPr>
           <w:rFonts w:ascii="Courier New" w:hAnsi="Courier New"/>
@@ -11085,6 +11304,7 @@
       <w:pPr>
         <w:pStyle w:val="TextBody"/>
         <w:bidi w:val="0"/>
+        <w:spacing w:before="0" w:after="0"/>
         <w:jc w:val="left"/>
         <w:rPr>
           <w:rFonts w:ascii="Courier New" w:hAnsi="Courier New"/>
@@ -11114,6 +11334,7 @@
       <w:pPr>
         <w:pStyle w:val="TextBody"/>
         <w:bidi w:val="0"/>
+        <w:spacing w:before="0" w:after="0"/>
         <w:jc w:val="left"/>
         <w:rPr>
           <w:rFonts w:ascii="Courier New" w:hAnsi="Courier New"/>
@@ -11135,6 +11356,7 @@
       <w:pPr>
         <w:pStyle w:val="TextBody"/>
         <w:bidi w:val="0"/>
+        <w:spacing w:before="0" w:after="0"/>
         <w:jc w:val="left"/>
         <w:rPr>
           <w:rFonts w:ascii="Courier New" w:hAnsi="Courier New"/>
@@ -11164,6 +11386,7 @@
       <w:pPr>
         <w:pStyle w:val="TextBody"/>
         <w:bidi w:val="0"/>
+        <w:spacing w:before="0" w:after="0"/>
         <w:jc w:val="left"/>
         <w:rPr>
           <w:rFonts w:ascii="Courier New" w:hAnsi="Courier New"/>
@@ -11193,6 +11416,7 @@
       <w:pPr>
         <w:pStyle w:val="TextBody"/>
         <w:bidi w:val="0"/>
+        <w:spacing w:before="0" w:after="0"/>
         <w:jc w:val="left"/>
         <w:rPr>
           <w:rFonts w:ascii="Courier New" w:hAnsi="Courier New"/>
@@ -11214,6 +11438,7 @@
       <w:pPr>
         <w:pStyle w:val="TextBody"/>
         <w:bidi w:val="0"/>
+        <w:spacing w:before="0" w:after="0"/>
         <w:jc w:val="left"/>
         <w:rPr>
           <w:rFonts w:ascii="Courier New" w:hAnsi="Courier New"/>
@@ -11243,6 +11468,7 @@
       <w:pPr>
         <w:pStyle w:val="TextBody"/>
         <w:bidi w:val="0"/>
+        <w:spacing w:before="0" w:after="0"/>
         <w:jc w:val="left"/>
         <w:rPr>
           <w:rFonts w:ascii="Courier New" w:hAnsi="Courier New"/>
@@ -11272,6 +11498,7 @@
       <w:pPr>
         <w:pStyle w:val="TextBody"/>
         <w:bidi w:val="0"/>
+        <w:spacing w:before="0" w:after="0"/>
         <w:jc w:val="left"/>
         <w:rPr>
           <w:rFonts w:ascii="Courier New" w:hAnsi="Courier New"/>
@@ -11301,6 +11528,7 @@
       <w:pPr>
         <w:pStyle w:val="TextBody"/>
         <w:bidi w:val="0"/>
+        <w:spacing w:before="0" w:after="0"/>
         <w:jc w:val="left"/>
         <w:rPr>
           <w:rFonts w:ascii="Courier New" w:hAnsi="Courier New"/>
@@ -11321,6 +11549,7 @@
       <w:pPr>
         <w:pStyle w:val="TextBody"/>
         <w:bidi w:val="0"/>
+        <w:spacing w:before="0" w:after="0"/>
         <w:jc w:val="left"/>
         <w:rPr>
           <w:rFonts w:ascii="Courier New" w:hAnsi="Courier New"/>
@@ -11350,6 +11579,7 @@
       <w:pPr>
         <w:pStyle w:val="TextBody"/>
         <w:bidi w:val="0"/>
+        <w:spacing w:before="0" w:after="0"/>
         <w:jc w:val="left"/>
         <w:rPr>
           <w:rFonts w:ascii="Courier New" w:hAnsi="Courier New"/>
@@ -11372,6 +11602,7 @@
       <w:pPr>
         <w:pStyle w:val="TextBody"/>
         <w:bidi w:val="0"/>
+        <w:spacing w:before="0" w:after="0"/>
         <w:jc w:val="left"/>
         <w:rPr>
           <w:rFonts w:ascii="Courier New" w:hAnsi="Courier New"/>
@@ -11401,6 +11632,7 @@
       <w:pPr>
         <w:pStyle w:val="TextBody"/>
         <w:bidi w:val="0"/>
+        <w:spacing w:before="0" w:after="0"/>
         <w:jc w:val="left"/>
         <w:rPr>
           <w:rFonts w:ascii="Courier New" w:hAnsi="Courier New"/>
@@ -11430,6 +11662,7 @@
       <w:pPr>
         <w:pStyle w:val="TextBody"/>
         <w:bidi w:val="0"/>
+        <w:spacing w:before="0" w:after="0"/>
         <w:jc w:val="left"/>
         <w:rPr>
           <w:rFonts w:ascii="Courier New" w:hAnsi="Courier New"/>
@@ -11459,6 +11692,7 @@
       <w:pPr>
         <w:pStyle w:val="TextBody"/>
         <w:bidi w:val="0"/>
+        <w:spacing w:before="0" w:after="0"/>
         <w:jc w:val="left"/>
         <w:rPr>
           <w:rFonts w:ascii="Courier New" w:hAnsi="Courier New"/>
@@ -11480,6 +11714,7 @@
       <w:pPr>
         <w:pStyle w:val="TextBody"/>
         <w:bidi w:val="0"/>
+        <w:spacing w:before="0" w:after="0"/>
         <w:jc w:val="left"/>
         <w:rPr>
           <w:rFonts w:ascii="Courier New" w:hAnsi="Courier New"/>
@@ -11509,6 +11744,7 @@
       <w:pPr>
         <w:pStyle w:val="TextBody"/>
         <w:bidi w:val="0"/>
+        <w:spacing w:before="0" w:after="0"/>
         <w:jc w:val="left"/>
         <w:rPr>
           <w:rFonts w:ascii="Courier New" w:hAnsi="Courier New"/>
@@ -11538,6 +11774,7 @@
       <w:pPr>
         <w:pStyle w:val="TextBody"/>
         <w:bidi w:val="0"/>
+        <w:spacing w:before="0" w:after="0"/>
         <w:jc w:val="left"/>
         <w:rPr>
           <w:rFonts w:ascii="Courier New" w:hAnsi="Courier New"/>
@@ -11567,6 +11804,7 @@
       <w:pPr>
         <w:pStyle w:val="TextBody"/>
         <w:bidi w:val="0"/>
+        <w:spacing w:before="0" w:after="0"/>
         <w:jc w:val="left"/>
         <w:rPr>
           <w:rFonts w:ascii="Courier New" w:hAnsi="Courier New"/>
@@ -11587,6 +11825,7 @@
       <w:pPr>
         <w:pStyle w:val="TextBody"/>
         <w:bidi w:val="0"/>
+        <w:spacing w:before="0" w:after="0"/>
         <w:jc w:val="left"/>
         <w:rPr>
           <w:rFonts w:ascii="Courier New" w:hAnsi="Courier New"/>
@@ -11616,6 +11855,7 @@
       <w:pPr>
         <w:pStyle w:val="TextBody"/>
         <w:bidi w:val="0"/>
+        <w:spacing w:before="0" w:after="0"/>
         <w:jc w:val="left"/>
         <w:rPr>
           <w:rFonts w:ascii="Courier New" w:hAnsi="Courier New"/>
@@ -11645,6 +11885,7 @@
       <w:pPr>
         <w:pStyle w:val="TextBody"/>
         <w:bidi w:val="0"/>
+        <w:spacing w:before="0" w:after="0"/>
         <w:jc w:val="left"/>
         <w:rPr>
           <w:rFonts w:ascii="Courier New" w:hAnsi="Courier New"/>
@@ -11665,6 +11906,7 @@
       <w:pPr>
         <w:pStyle w:val="TextBody"/>
         <w:bidi w:val="0"/>
+        <w:spacing w:before="0" w:after="0"/>
         <w:jc w:val="left"/>
         <w:rPr>
           <w:rFonts w:ascii="Courier New" w:hAnsi="Courier New"/>
@@ -11694,6 +11936,7 @@
       <w:pPr>
         <w:pStyle w:val="TextBody"/>
         <w:bidi w:val="0"/>
+        <w:spacing w:before="0" w:after="0"/>
         <w:jc w:val="left"/>
         <w:rPr>
           <w:rFonts w:ascii="Courier New" w:hAnsi="Courier New"/>
@@ -11723,6 +11966,7 @@
       <w:pPr>
         <w:pStyle w:val="TextBody"/>
         <w:bidi w:val="0"/>
+        <w:spacing w:before="0" w:after="0"/>
         <w:jc w:val="left"/>
         <w:rPr>
           <w:rFonts w:ascii="Courier New" w:hAnsi="Courier New"/>
@@ -11752,6 +11996,7 @@
       <w:pPr>
         <w:pStyle w:val="TextBody"/>
         <w:bidi w:val="0"/>
+        <w:spacing w:before="0" w:after="0"/>
         <w:jc w:val="left"/>
         <w:rPr>
           <w:rFonts w:ascii="Courier New" w:hAnsi="Courier New"/>
@@ -11781,6 +12026,7 @@
       <w:pPr>
         <w:pStyle w:val="TextBody"/>
         <w:bidi w:val="0"/>
+        <w:spacing w:before="0" w:after="0"/>
         <w:jc w:val="left"/>
         <w:rPr>
           <w:rFonts w:ascii="Courier New" w:hAnsi="Courier New"/>
@@ -11802,6 +12048,7 @@
       <w:pPr>
         <w:pStyle w:val="TextBody"/>
         <w:bidi w:val="0"/>
+        <w:spacing w:before="0" w:after="0"/>
         <w:jc w:val="left"/>
         <w:rPr>
           <w:rFonts w:ascii="Courier New" w:hAnsi="Courier New"/>
@@ -11822,7 +12069,7 @@
       <w:pPr>
         <w:pStyle w:val="TextBody"/>
         <w:bidi w:val="0"/>
-        <w:spacing w:before="0" w:after="140"/>
+        <w:spacing w:before="0" w:after="0"/>
         <w:jc w:val="left"/>
         <w:rPr/>
       </w:pPr>
@@ -11837,7 +12084,7 @@
       <w:pgNumType w:fmt="decimal"/>
       <w:formProt w:val="false"/>
       <w:textDirection w:val="lrTb"/>
-      <w:docGrid w:type="default" w:linePitch="360" w:charSpace="4294961151"/>
+      <w:docGrid w:type="default" w:linePitch="360" w:charSpace="0"/>
     </w:sectPr>
   </w:body>
 </w:document>
@@ -13169,10 +13416,7 @@
       <w:lvlText w:val=""/>
       <w:lvlJc w:val="left"/>
       <w:pPr>
-        <w:tabs>
-          <w:tab w:val="num" w:pos="432"/>
-        </w:tabs>
-        <w:ind w:left="432" w:hanging="432"/>
+        <w:ind w:left="0" w:hanging="0"/>
       </w:pPr>
     </w:lvl>
     <w:lvl w:ilvl="1">
@@ -13182,10 +13426,7 @@
       <w:lvlText w:val=""/>
       <w:lvlJc w:val="left"/>
       <w:pPr>
-        <w:tabs>
-          <w:tab w:val="num" w:pos="576"/>
-        </w:tabs>
-        <w:ind w:left="576" w:hanging="576"/>
+        <w:ind w:left="0" w:hanging="0"/>
       </w:pPr>
     </w:lvl>
     <w:lvl w:ilvl="2">
@@ -13195,10 +13436,7 @@
       <w:lvlText w:val=""/>
       <w:lvlJc w:val="left"/>
       <w:pPr>
-        <w:tabs>
-          <w:tab w:val="num" w:pos="720"/>
-        </w:tabs>
-        <w:ind w:left="720" w:hanging="720"/>
+        <w:ind w:left="0" w:hanging="0"/>
       </w:pPr>
     </w:lvl>
     <w:lvl w:ilvl="3">
@@ -13208,10 +13446,7 @@
       <w:lvlText w:val=""/>
       <w:lvlJc w:val="left"/>
       <w:pPr>
-        <w:tabs>
-          <w:tab w:val="num" w:pos="864"/>
-        </w:tabs>
-        <w:ind w:left="864" w:hanging="864"/>
+        <w:ind w:left="0" w:hanging="0"/>
       </w:pPr>
     </w:lvl>
     <w:lvl w:ilvl="4">
@@ -13221,10 +13456,7 @@
       <w:lvlText w:val=""/>
       <w:lvlJc w:val="left"/>
       <w:pPr>
-        <w:tabs>
-          <w:tab w:val="num" w:pos="1008"/>
-        </w:tabs>
-        <w:ind w:left="1008" w:hanging="1008"/>
+        <w:ind w:left="0" w:hanging="0"/>
       </w:pPr>
     </w:lvl>
     <w:lvl w:ilvl="5">
@@ -13234,10 +13466,7 @@
       <w:lvlText w:val=""/>
       <w:lvlJc w:val="left"/>
       <w:pPr>
-        <w:tabs>
-          <w:tab w:val="num" w:pos="1152"/>
-        </w:tabs>
-        <w:ind w:left="1152" w:hanging="1152"/>
+        <w:ind w:left="0" w:hanging="0"/>
       </w:pPr>
     </w:lvl>
     <w:lvl w:ilvl="6">
@@ -13247,10 +13476,7 @@
       <w:lvlText w:val=""/>
       <w:lvlJc w:val="left"/>
       <w:pPr>
-        <w:tabs>
-          <w:tab w:val="num" w:pos="1296"/>
-        </w:tabs>
-        <w:ind w:left="1296" w:hanging="1296"/>
+        <w:ind w:left="0" w:hanging="0"/>
       </w:pPr>
     </w:lvl>
     <w:lvl w:ilvl="7">
@@ -13260,10 +13486,7 @@
       <w:lvlText w:val=""/>
       <w:lvlJc w:val="left"/>
       <w:pPr>
-        <w:tabs>
-          <w:tab w:val="num" w:pos="1440"/>
-        </w:tabs>
-        <w:ind w:left="1440" w:hanging="1440"/>
+        <w:ind w:left="0" w:hanging="0"/>
       </w:pPr>
     </w:lvl>
     <w:lvl w:ilvl="8">
@@ -13273,10 +13496,7 @@
       <w:lvlText w:val=""/>
       <w:lvlJc w:val="left"/>
       <w:pPr>
-        <w:tabs>
-          <w:tab w:val="num" w:pos="1584"/>
-        </w:tabs>
-        <w:ind w:left="1584" w:hanging="1584"/>
+        <w:ind w:left="0" w:hanging="0"/>
       </w:pPr>
     </w:lvl>
   </w:abstractNum>
@@ -13339,6 +13559,7 @@
     <w:rPr>
       <w:rFonts w:ascii="Times New Roman" w:hAnsi="Times New Roman" w:eastAsia="Times New Roman" w:cs="Times New Roman"/>
       <w:color w:val="00000A"/>
+      <w:kern w:val="0"/>
       <w:sz w:val="24"/>
       <w:szCs w:val="24"/>
       <w:lang w:val="en-US" w:eastAsia="en-US" w:bidi="he-IL"/>
@@ -18554,6 +18775,1144 @@
   </w:style>
   <w:style w:type="character" w:styleId="ListLabel738">
     <w:name w:val="ListLabel 738"/>
+    <w:qFormat/>
+    <w:rPr>
+      <w:rFonts w:cs="OpenSymbol"/>
+    </w:rPr>
+  </w:style>
+  <w:style w:type="character" w:styleId="ListLabel739">
+    <w:name w:val="ListLabel 739"/>
+    <w:qFormat/>
+    <w:rPr>
+      <w:rFonts w:cs="OpenSymbol"/>
+    </w:rPr>
+  </w:style>
+  <w:style w:type="character" w:styleId="ListLabel740">
+    <w:name w:val="ListLabel 740"/>
+    <w:qFormat/>
+    <w:rPr>
+      <w:rFonts w:cs="OpenSymbol"/>
+    </w:rPr>
+  </w:style>
+  <w:style w:type="character" w:styleId="ListLabel741">
+    <w:name w:val="ListLabel 741"/>
+    <w:qFormat/>
+    <w:rPr>
+      <w:rFonts w:cs="OpenSymbol"/>
+    </w:rPr>
+  </w:style>
+  <w:style w:type="character" w:styleId="ListLabel742">
+    <w:name w:val="ListLabel 742"/>
+    <w:qFormat/>
+    <w:rPr>
+      <w:rFonts w:cs="OpenSymbol"/>
+    </w:rPr>
+  </w:style>
+  <w:style w:type="character" w:styleId="ListLabel743">
+    <w:name w:val="ListLabel 743"/>
+    <w:qFormat/>
+    <w:rPr>
+      <w:rFonts w:cs="OpenSymbol"/>
+    </w:rPr>
+  </w:style>
+  <w:style w:type="character" w:styleId="ListLabel744">
+    <w:name w:val="ListLabel 744"/>
+    <w:qFormat/>
+    <w:rPr>
+      <w:rFonts w:cs="OpenSymbol"/>
+    </w:rPr>
+  </w:style>
+  <w:style w:type="character" w:styleId="ListLabel745">
+    <w:name w:val="ListLabel 745"/>
+    <w:qFormat/>
+    <w:rPr>
+      <w:rFonts w:cs="OpenSymbol"/>
+    </w:rPr>
+  </w:style>
+  <w:style w:type="character" w:styleId="ListLabel746">
+    <w:name w:val="ListLabel 746"/>
+    <w:qFormat/>
+    <w:rPr>
+      <w:rFonts w:cs="OpenSymbol"/>
+    </w:rPr>
+  </w:style>
+  <w:style w:type="character" w:styleId="ListLabel747">
+    <w:name w:val="ListLabel 747"/>
+    <w:qFormat/>
+    <w:rPr>
+      <w:rFonts w:cs="OpenSymbol"/>
+    </w:rPr>
+  </w:style>
+  <w:style w:type="character" w:styleId="ListLabel748">
+    <w:name w:val="ListLabel 748"/>
+    <w:qFormat/>
+    <w:rPr>
+      <w:rFonts w:cs="OpenSymbol"/>
+      <w:sz w:val="24"/>
+    </w:rPr>
+  </w:style>
+  <w:style w:type="character" w:styleId="ListLabel749">
+    <w:name w:val="ListLabel 749"/>
+    <w:qFormat/>
+    <w:rPr>
+      <w:rFonts w:cs="OpenSymbol"/>
+    </w:rPr>
+  </w:style>
+  <w:style w:type="character" w:styleId="ListLabel750">
+    <w:name w:val="ListLabel 750"/>
+    <w:qFormat/>
+    <w:rPr>
+      <w:rFonts w:cs="OpenSymbol"/>
+    </w:rPr>
+  </w:style>
+  <w:style w:type="character" w:styleId="ListLabel751">
+    <w:name w:val="ListLabel 751"/>
+    <w:qFormat/>
+    <w:rPr>
+      <w:rFonts w:cs="OpenSymbol"/>
+    </w:rPr>
+  </w:style>
+  <w:style w:type="character" w:styleId="ListLabel752">
+    <w:name w:val="ListLabel 752"/>
+    <w:qFormat/>
+    <w:rPr>
+      <w:rFonts w:cs="OpenSymbol"/>
+    </w:rPr>
+  </w:style>
+  <w:style w:type="character" w:styleId="ListLabel753">
+    <w:name w:val="ListLabel 753"/>
+    <w:qFormat/>
+    <w:rPr>
+      <w:rFonts w:cs="OpenSymbol"/>
+    </w:rPr>
+  </w:style>
+  <w:style w:type="character" w:styleId="ListLabel754">
+    <w:name w:val="ListLabel 754"/>
+    <w:qFormat/>
+    <w:rPr>
+      <w:rFonts w:cs="OpenSymbol"/>
+    </w:rPr>
+  </w:style>
+  <w:style w:type="character" w:styleId="ListLabel755">
+    <w:name w:val="ListLabel 755"/>
+    <w:qFormat/>
+    <w:rPr>
+      <w:rFonts w:cs="OpenSymbol"/>
+    </w:rPr>
+  </w:style>
+  <w:style w:type="character" w:styleId="ListLabel756">
+    <w:name w:val="ListLabel 756"/>
+    <w:qFormat/>
+    <w:rPr>
+      <w:rFonts w:cs="OpenSymbol"/>
+    </w:rPr>
+  </w:style>
+  <w:style w:type="character" w:styleId="ListLabel757">
+    <w:name w:val="ListLabel 757"/>
+    <w:qFormat/>
+    <w:rPr>
+      <w:rFonts w:cs="OpenSymbol"/>
+    </w:rPr>
+  </w:style>
+  <w:style w:type="character" w:styleId="ListLabel758">
+    <w:name w:val="ListLabel 758"/>
+    <w:qFormat/>
+    <w:rPr>
+      <w:rFonts w:cs="OpenSymbol"/>
+    </w:rPr>
+  </w:style>
+  <w:style w:type="character" w:styleId="ListLabel759">
+    <w:name w:val="ListLabel 759"/>
+    <w:qFormat/>
+    <w:rPr>
+      <w:rFonts w:cs="OpenSymbol"/>
+    </w:rPr>
+  </w:style>
+  <w:style w:type="character" w:styleId="ListLabel760">
+    <w:name w:val="ListLabel 760"/>
+    <w:qFormat/>
+    <w:rPr>
+      <w:rFonts w:cs="OpenSymbol"/>
+    </w:rPr>
+  </w:style>
+  <w:style w:type="character" w:styleId="ListLabel761">
+    <w:name w:val="ListLabel 761"/>
+    <w:qFormat/>
+    <w:rPr>
+      <w:rFonts w:cs="OpenSymbol"/>
+    </w:rPr>
+  </w:style>
+  <w:style w:type="character" w:styleId="ListLabel762">
+    <w:name w:val="ListLabel 762"/>
+    <w:qFormat/>
+    <w:rPr>
+      <w:rFonts w:cs="OpenSymbol"/>
+    </w:rPr>
+  </w:style>
+  <w:style w:type="character" w:styleId="ListLabel763">
+    <w:name w:val="ListLabel 763"/>
+    <w:qFormat/>
+    <w:rPr>
+      <w:rFonts w:cs="OpenSymbol"/>
+    </w:rPr>
+  </w:style>
+  <w:style w:type="character" w:styleId="ListLabel764">
+    <w:name w:val="ListLabel 764"/>
+    <w:qFormat/>
+    <w:rPr>
+      <w:rFonts w:cs="OpenSymbol"/>
+    </w:rPr>
+  </w:style>
+  <w:style w:type="character" w:styleId="ListLabel765">
+    <w:name w:val="ListLabel 765"/>
+    <w:qFormat/>
+    <w:rPr>
+      <w:rFonts w:cs="OpenSymbol"/>
+    </w:rPr>
+  </w:style>
+  <w:style w:type="character" w:styleId="ListLabel766">
+    <w:name w:val="ListLabel 766"/>
+    <w:qFormat/>
+    <w:rPr>
+      <w:rFonts w:cs="OpenSymbol"/>
+    </w:rPr>
+  </w:style>
+  <w:style w:type="character" w:styleId="ListLabel767">
+    <w:name w:val="ListLabel 767"/>
+    <w:qFormat/>
+    <w:rPr>
+      <w:rFonts w:cs="OpenSymbol"/>
+    </w:rPr>
+  </w:style>
+  <w:style w:type="character" w:styleId="ListLabel768">
+    <w:name w:val="ListLabel 768"/>
+    <w:qFormat/>
+    <w:rPr>
+      <w:rFonts w:cs="OpenSymbol"/>
+    </w:rPr>
+  </w:style>
+  <w:style w:type="character" w:styleId="ListLabel769">
+    <w:name w:val="ListLabel 769"/>
+    <w:qFormat/>
+    <w:rPr>
+      <w:rFonts w:cs="OpenSymbol"/>
+    </w:rPr>
+  </w:style>
+  <w:style w:type="character" w:styleId="ListLabel770">
+    <w:name w:val="ListLabel 770"/>
+    <w:qFormat/>
+    <w:rPr>
+      <w:rFonts w:cs="OpenSymbol"/>
+    </w:rPr>
+  </w:style>
+  <w:style w:type="character" w:styleId="ListLabel771">
+    <w:name w:val="ListLabel 771"/>
+    <w:qFormat/>
+    <w:rPr>
+      <w:rFonts w:cs="OpenSymbol"/>
+    </w:rPr>
+  </w:style>
+  <w:style w:type="character" w:styleId="ListLabel772">
+    <w:name w:val="ListLabel 772"/>
+    <w:qFormat/>
+    <w:rPr>
+      <w:rFonts w:cs="OpenSymbol"/>
+    </w:rPr>
+  </w:style>
+  <w:style w:type="character" w:styleId="ListLabel773">
+    <w:name w:val="ListLabel 773"/>
+    <w:qFormat/>
+    <w:rPr>
+      <w:rFonts w:cs="OpenSymbol"/>
+    </w:rPr>
+  </w:style>
+  <w:style w:type="character" w:styleId="ListLabel774">
+    <w:name w:val="ListLabel 774"/>
+    <w:qFormat/>
+    <w:rPr>
+      <w:rFonts w:cs="OpenSymbol"/>
+    </w:rPr>
+  </w:style>
+  <w:style w:type="character" w:styleId="ListLabel775">
+    <w:name w:val="ListLabel 775"/>
+    <w:qFormat/>
+    <w:rPr>
+      <w:rFonts w:cs="OpenSymbol"/>
+    </w:rPr>
+  </w:style>
+  <w:style w:type="character" w:styleId="ListLabel776">
+    <w:name w:val="ListLabel 776"/>
+    <w:qFormat/>
+    <w:rPr>
+      <w:rFonts w:cs="OpenSymbol"/>
+    </w:rPr>
+  </w:style>
+  <w:style w:type="character" w:styleId="ListLabel777">
+    <w:name w:val="ListLabel 777"/>
+    <w:qFormat/>
+    <w:rPr>
+      <w:rFonts w:cs="OpenSymbol"/>
+    </w:rPr>
+  </w:style>
+  <w:style w:type="character" w:styleId="ListLabel778">
+    <w:name w:val="ListLabel 778"/>
+    <w:qFormat/>
+    <w:rPr>
+      <w:rFonts w:cs="OpenSymbol"/>
+    </w:rPr>
+  </w:style>
+  <w:style w:type="character" w:styleId="ListLabel779">
+    <w:name w:val="ListLabel 779"/>
+    <w:qFormat/>
+    <w:rPr>
+      <w:rFonts w:cs="OpenSymbol"/>
+    </w:rPr>
+  </w:style>
+  <w:style w:type="character" w:styleId="ListLabel780">
+    <w:name w:val="ListLabel 780"/>
+    <w:qFormat/>
+    <w:rPr>
+      <w:rFonts w:cs="OpenSymbol"/>
+    </w:rPr>
+  </w:style>
+  <w:style w:type="character" w:styleId="ListLabel781">
+    <w:name w:val="ListLabel 781"/>
+    <w:qFormat/>
+    <w:rPr>
+      <w:rFonts w:cs="OpenSymbol"/>
+    </w:rPr>
+  </w:style>
+  <w:style w:type="character" w:styleId="ListLabel782">
+    <w:name w:val="ListLabel 782"/>
+    <w:qFormat/>
+    <w:rPr>
+      <w:rFonts w:cs="OpenSymbol"/>
+    </w:rPr>
+  </w:style>
+  <w:style w:type="character" w:styleId="ListLabel783">
+    <w:name w:val="ListLabel 783"/>
+    <w:qFormat/>
+    <w:rPr>
+      <w:rFonts w:cs="OpenSymbol"/>
+    </w:rPr>
+  </w:style>
+  <w:style w:type="character" w:styleId="ListLabel784">
+    <w:name w:val="ListLabel 784"/>
+    <w:qFormat/>
+    <w:rPr>
+      <w:rFonts w:cs="OpenSymbol"/>
+    </w:rPr>
+  </w:style>
+  <w:style w:type="character" w:styleId="ListLabel785">
+    <w:name w:val="ListLabel 785"/>
+    <w:qFormat/>
+    <w:rPr>
+      <w:rFonts w:cs="OpenSymbol"/>
+    </w:rPr>
+  </w:style>
+  <w:style w:type="character" w:styleId="ListLabel786">
+    <w:name w:val="ListLabel 786"/>
+    <w:qFormat/>
+    <w:rPr>
+      <w:rFonts w:cs="OpenSymbol"/>
+    </w:rPr>
+  </w:style>
+  <w:style w:type="character" w:styleId="ListLabel787">
+    <w:name w:val="ListLabel 787"/>
+    <w:qFormat/>
+    <w:rPr>
+      <w:rFonts w:cs="OpenSymbol"/>
+    </w:rPr>
+  </w:style>
+  <w:style w:type="character" w:styleId="ListLabel788">
+    <w:name w:val="ListLabel 788"/>
+    <w:qFormat/>
+    <w:rPr>
+      <w:rFonts w:cs="OpenSymbol"/>
+    </w:rPr>
+  </w:style>
+  <w:style w:type="character" w:styleId="ListLabel789">
+    <w:name w:val="ListLabel 789"/>
+    <w:qFormat/>
+    <w:rPr>
+      <w:rFonts w:cs="OpenSymbol"/>
+    </w:rPr>
+  </w:style>
+  <w:style w:type="character" w:styleId="ListLabel790">
+    <w:name w:val="ListLabel 790"/>
+    <w:qFormat/>
+    <w:rPr>
+      <w:rFonts w:cs="OpenSymbol"/>
+    </w:rPr>
+  </w:style>
+  <w:style w:type="character" w:styleId="ListLabel791">
+    <w:name w:val="ListLabel 791"/>
+    <w:qFormat/>
+    <w:rPr>
+      <w:rFonts w:cs="OpenSymbol"/>
+    </w:rPr>
+  </w:style>
+  <w:style w:type="character" w:styleId="ListLabel792">
+    <w:name w:val="ListLabel 792"/>
+    <w:qFormat/>
+    <w:rPr>
+      <w:rFonts w:cs="OpenSymbol"/>
+    </w:rPr>
+  </w:style>
+  <w:style w:type="character" w:styleId="ListLabel793">
+    <w:name w:val="ListLabel 793"/>
+    <w:qFormat/>
+    <w:rPr>
+      <w:rFonts w:cs="OpenSymbol"/>
+    </w:rPr>
+  </w:style>
+  <w:style w:type="character" w:styleId="ListLabel794">
+    <w:name w:val="ListLabel 794"/>
+    <w:qFormat/>
+    <w:rPr>
+      <w:rFonts w:cs="OpenSymbol"/>
+    </w:rPr>
+  </w:style>
+  <w:style w:type="character" w:styleId="ListLabel795">
+    <w:name w:val="ListLabel 795"/>
+    <w:qFormat/>
+    <w:rPr>
+      <w:rFonts w:cs="OpenSymbol"/>
+    </w:rPr>
+  </w:style>
+  <w:style w:type="character" w:styleId="ListLabel796">
+    <w:name w:val="ListLabel 796"/>
+    <w:qFormat/>
+    <w:rPr>
+      <w:rFonts w:cs="OpenSymbol"/>
+    </w:rPr>
+  </w:style>
+  <w:style w:type="character" w:styleId="ListLabel797">
+    <w:name w:val="ListLabel 797"/>
+    <w:qFormat/>
+    <w:rPr>
+      <w:rFonts w:cs="OpenSymbol"/>
+    </w:rPr>
+  </w:style>
+  <w:style w:type="character" w:styleId="ListLabel798">
+    <w:name w:val="ListLabel 798"/>
+    <w:qFormat/>
+    <w:rPr>
+      <w:rFonts w:cs="OpenSymbol"/>
+    </w:rPr>
+  </w:style>
+  <w:style w:type="character" w:styleId="ListLabel799">
+    <w:name w:val="ListLabel 799"/>
+    <w:qFormat/>
+    <w:rPr>
+      <w:rFonts w:cs="OpenSymbol"/>
+    </w:rPr>
+  </w:style>
+  <w:style w:type="character" w:styleId="ListLabel800">
+    <w:name w:val="ListLabel 800"/>
+    <w:qFormat/>
+    <w:rPr>
+      <w:rFonts w:cs="OpenSymbol"/>
+    </w:rPr>
+  </w:style>
+  <w:style w:type="character" w:styleId="ListLabel801">
+    <w:name w:val="ListLabel 801"/>
+    <w:qFormat/>
+    <w:rPr>
+      <w:rFonts w:cs="OpenSymbol"/>
+    </w:rPr>
+  </w:style>
+  <w:style w:type="character" w:styleId="ListLabel802">
+    <w:name w:val="ListLabel 802"/>
+    <w:qFormat/>
+    <w:rPr>
+      <w:rFonts w:cs="OpenSymbol"/>
+    </w:rPr>
+  </w:style>
+  <w:style w:type="character" w:styleId="ListLabel803">
+    <w:name w:val="ListLabel 803"/>
+    <w:qFormat/>
+    <w:rPr>
+      <w:rFonts w:cs="OpenSymbol"/>
+    </w:rPr>
+  </w:style>
+  <w:style w:type="character" w:styleId="ListLabel804">
+    <w:name w:val="ListLabel 804"/>
+    <w:qFormat/>
+    <w:rPr>
+      <w:rFonts w:cs="OpenSymbol"/>
+    </w:rPr>
+  </w:style>
+  <w:style w:type="character" w:styleId="ListLabel805">
+    <w:name w:val="ListLabel 805"/>
+    <w:qFormat/>
+    <w:rPr>
+      <w:rFonts w:cs="OpenSymbol"/>
+    </w:rPr>
+  </w:style>
+  <w:style w:type="character" w:styleId="ListLabel806">
+    <w:name w:val="ListLabel 806"/>
+    <w:qFormat/>
+    <w:rPr>
+      <w:rFonts w:cs="OpenSymbol"/>
+    </w:rPr>
+  </w:style>
+  <w:style w:type="character" w:styleId="ListLabel807">
+    <w:name w:val="ListLabel 807"/>
+    <w:qFormat/>
+    <w:rPr>
+      <w:rFonts w:cs="OpenSymbol"/>
+    </w:rPr>
+  </w:style>
+  <w:style w:type="character" w:styleId="ListLabel808">
+    <w:name w:val="ListLabel 808"/>
+    <w:qFormat/>
+    <w:rPr>
+      <w:rFonts w:cs="OpenSymbol"/>
+    </w:rPr>
+  </w:style>
+  <w:style w:type="character" w:styleId="ListLabel809">
+    <w:name w:val="ListLabel 809"/>
+    <w:qFormat/>
+    <w:rPr>
+      <w:rFonts w:cs="OpenSymbol"/>
+    </w:rPr>
+  </w:style>
+  <w:style w:type="character" w:styleId="ListLabel810">
+    <w:name w:val="ListLabel 810"/>
+    <w:qFormat/>
+    <w:rPr>
+      <w:rFonts w:cs="OpenSymbol"/>
+    </w:rPr>
+  </w:style>
+  <w:style w:type="character" w:styleId="ListLabel811">
+    <w:name w:val="ListLabel 811"/>
+    <w:qFormat/>
+    <w:rPr>
+      <w:rFonts w:ascii="Courier New" w:hAnsi="Courier New" w:cs="OpenSymbol"/>
+      <w:sz w:val="24"/>
+    </w:rPr>
+  </w:style>
+  <w:style w:type="character" w:styleId="ListLabel812">
+    <w:name w:val="ListLabel 812"/>
+    <w:qFormat/>
+    <w:rPr>
+      <w:rFonts w:cs="OpenSymbol"/>
+    </w:rPr>
+  </w:style>
+  <w:style w:type="character" w:styleId="ListLabel813">
+    <w:name w:val="ListLabel 813"/>
+    <w:qFormat/>
+    <w:rPr>
+      <w:rFonts w:cs="OpenSymbol"/>
+    </w:rPr>
+  </w:style>
+  <w:style w:type="character" w:styleId="ListLabel814">
+    <w:name w:val="ListLabel 814"/>
+    <w:qFormat/>
+    <w:rPr>
+      <w:rFonts w:cs="OpenSymbol"/>
+    </w:rPr>
+  </w:style>
+  <w:style w:type="character" w:styleId="ListLabel815">
+    <w:name w:val="ListLabel 815"/>
+    <w:qFormat/>
+    <w:rPr>
+      <w:rFonts w:cs="OpenSymbol"/>
+    </w:rPr>
+  </w:style>
+  <w:style w:type="character" w:styleId="ListLabel816">
+    <w:name w:val="ListLabel 816"/>
+    <w:qFormat/>
+    <w:rPr>
+      <w:rFonts w:cs="OpenSymbol"/>
+    </w:rPr>
+  </w:style>
+  <w:style w:type="character" w:styleId="ListLabel817">
+    <w:name w:val="ListLabel 817"/>
+    <w:qFormat/>
+    <w:rPr>
+      <w:rFonts w:cs="OpenSymbol"/>
+    </w:rPr>
+  </w:style>
+  <w:style w:type="character" w:styleId="ListLabel818">
+    <w:name w:val="ListLabel 818"/>
+    <w:qFormat/>
+    <w:rPr>
+      <w:rFonts w:cs="OpenSymbol"/>
+    </w:rPr>
+  </w:style>
+  <w:style w:type="character" w:styleId="ListLabel819">
+    <w:name w:val="ListLabel 819"/>
+    <w:qFormat/>
+    <w:rPr>
+      <w:rFonts w:cs="OpenSymbol"/>
+    </w:rPr>
+  </w:style>
+  <w:style w:type="character" w:styleId="ListLabel820">
+    <w:name w:val="ListLabel 820"/>
+    <w:qFormat/>
+    <w:rPr>
+      <w:rFonts w:cs="OpenSymbol"/>
+    </w:rPr>
+  </w:style>
+  <w:style w:type="character" w:styleId="ListLabel821">
+    <w:name w:val="ListLabel 821"/>
+    <w:qFormat/>
+    <w:rPr>
+      <w:rFonts w:cs="OpenSymbol"/>
+    </w:rPr>
+  </w:style>
+  <w:style w:type="character" w:styleId="ListLabel822">
+    <w:name w:val="ListLabel 822"/>
+    <w:qFormat/>
+    <w:rPr>
+      <w:rFonts w:cs="OpenSymbol"/>
+    </w:rPr>
+  </w:style>
+  <w:style w:type="character" w:styleId="ListLabel823">
+    <w:name w:val="ListLabel 823"/>
+    <w:qFormat/>
+    <w:rPr>
+      <w:rFonts w:cs="OpenSymbol"/>
+    </w:rPr>
+  </w:style>
+  <w:style w:type="character" w:styleId="ListLabel824">
+    <w:name w:val="ListLabel 824"/>
+    <w:qFormat/>
+    <w:rPr>
+      <w:rFonts w:cs="OpenSymbol"/>
+    </w:rPr>
+  </w:style>
+  <w:style w:type="character" w:styleId="ListLabel825">
+    <w:name w:val="ListLabel 825"/>
+    <w:qFormat/>
+    <w:rPr>
+      <w:rFonts w:cs="OpenSymbol"/>
+    </w:rPr>
+  </w:style>
+  <w:style w:type="character" w:styleId="ListLabel826">
+    <w:name w:val="ListLabel 826"/>
+    <w:qFormat/>
+    <w:rPr>
+      <w:rFonts w:cs="OpenSymbol"/>
+    </w:rPr>
+  </w:style>
+  <w:style w:type="character" w:styleId="ListLabel827">
+    <w:name w:val="ListLabel 827"/>
+    <w:qFormat/>
+    <w:rPr>
+      <w:rFonts w:cs="OpenSymbol"/>
+    </w:rPr>
+  </w:style>
+  <w:style w:type="character" w:styleId="ListLabel828">
+    <w:name w:val="ListLabel 828"/>
+    <w:qFormat/>
+    <w:rPr>
+      <w:rFonts w:cs="OpenSymbol"/>
+    </w:rPr>
+  </w:style>
+  <w:style w:type="character" w:styleId="ListLabel829">
+    <w:name w:val="ListLabel 829"/>
+    <w:qFormat/>
+    <w:rPr>
+      <w:rFonts w:cs="OpenSymbol"/>
+      <w:sz w:val="24"/>
+    </w:rPr>
+  </w:style>
+  <w:style w:type="character" w:styleId="ListLabel830">
+    <w:name w:val="ListLabel 830"/>
+    <w:qFormat/>
+    <w:rPr>
+      <w:rFonts w:cs="OpenSymbol"/>
+    </w:rPr>
+  </w:style>
+  <w:style w:type="character" w:styleId="ListLabel831">
+    <w:name w:val="ListLabel 831"/>
+    <w:qFormat/>
+    <w:rPr>
+      <w:rFonts w:cs="OpenSymbol"/>
+    </w:rPr>
+  </w:style>
+  <w:style w:type="character" w:styleId="ListLabel832">
+    <w:name w:val="ListLabel 832"/>
+    <w:qFormat/>
+    <w:rPr>
+      <w:rFonts w:cs="OpenSymbol"/>
+    </w:rPr>
+  </w:style>
+  <w:style w:type="character" w:styleId="ListLabel833">
+    <w:name w:val="ListLabel 833"/>
+    <w:qFormat/>
+    <w:rPr>
+      <w:rFonts w:cs="OpenSymbol"/>
+    </w:rPr>
+  </w:style>
+  <w:style w:type="character" w:styleId="ListLabel834">
+    <w:name w:val="ListLabel 834"/>
+    <w:qFormat/>
+    <w:rPr>
+      <w:rFonts w:cs="OpenSymbol"/>
+    </w:rPr>
+  </w:style>
+  <w:style w:type="character" w:styleId="ListLabel835">
+    <w:name w:val="ListLabel 835"/>
+    <w:qFormat/>
+    <w:rPr>
+      <w:rFonts w:cs="OpenSymbol"/>
+    </w:rPr>
+  </w:style>
+  <w:style w:type="character" w:styleId="ListLabel836">
+    <w:name w:val="ListLabel 836"/>
+    <w:qFormat/>
+    <w:rPr>
+      <w:rFonts w:cs="OpenSymbol"/>
+    </w:rPr>
+  </w:style>
+  <w:style w:type="character" w:styleId="ListLabel837">
+    <w:name w:val="ListLabel 837"/>
+    <w:qFormat/>
+    <w:rPr>
+      <w:rFonts w:cs="OpenSymbol"/>
+    </w:rPr>
+  </w:style>
+  <w:style w:type="character" w:styleId="ListLabel838">
+    <w:name w:val="ListLabel 838"/>
+    <w:qFormat/>
+    <w:rPr>
+      <w:rFonts w:cs="OpenSymbol"/>
+    </w:rPr>
+  </w:style>
+  <w:style w:type="character" w:styleId="ListLabel839">
+    <w:name w:val="ListLabel 839"/>
+    <w:qFormat/>
+    <w:rPr>
+      <w:rFonts w:cs="OpenSymbol"/>
+    </w:rPr>
+  </w:style>
+  <w:style w:type="character" w:styleId="ListLabel840">
+    <w:name w:val="ListLabel 840"/>
+    <w:qFormat/>
+    <w:rPr>
+      <w:rFonts w:cs="OpenSymbol"/>
+    </w:rPr>
+  </w:style>
+  <w:style w:type="character" w:styleId="ListLabel841">
+    <w:name w:val="ListLabel 841"/>
+    <w:qFormat/>
+    <w:rPr>
+      <w:rFonts w:cs="OpenSymbol"/>
+    </w:rPr>
+  </w:style>
+  <w:style w:type="character" w:styleId="ListLabel842">
+    <w:name w:val="ListLabel 842"/>
+    <w:qFormat/>
+    <w:rPr>
+      <w:rFonts w:cs="OpenSymbol"/>
+    </w:rPr>
+  </w:style>
+  <w:style w:type="character" w:styleId="ListLabel843">
+    <w:name w:val="ListLabel 843"/>
+    <w:qFormat/>
+    <w:rPr>
+      <w:rFonts w:cs="OpenSymbol"/>
+    </w:rPr>
+  </w:style>
+  <w:style w:type="character" w:styleId="ListLabel844">
+    <w:name w:val="ListLabel 844"/>
+    <w:qFormat/>
+    <w:rPr>
+      <w:rFonts w:cs="OpenSymbol"/>
+    </w:rPr>
+  </w:style>
+  <w:style w:type="character" w:styleId="ListLabel845">
+    <w:name w:val="ListLabel 845"/>
+    <w:qFormat/>
+    <w:rPr>
+      <w:rFonts w:cs="OpenSymbol"/>
+    </w:rPr>
+  </w:style>
+  <w:style w:type="character" w:styleId="ListLabel846">
+    <w:name w:val="ListLabel 846"/>
+    <w:qFormat/>
+    <w:rPr>
+      <w:rFonts w:cs="OpenSymbol"/>
+    </w:rPr>
+  </w:style>
+  <w:style w:type="character" w:styleId="ListLabel847">
+    <w:name w:val="ListLabel 847"/>
+    <w:qFormat/>
+    <w:rPr>
+      <w:rFonts w:cs="OpenSymbol"/>
+    </w:rPr>
+  </w:style>
+  <w:style w:type="character" w:styleId="ListLabel848">
+    <w:name w:val="ListLabel 848"/>
+    <w:qFormat/>
+    <w:rPr>
+      <w:rFonts w:cs="OpenSymbol"/>
+    </w:rPr>
+  </w:style>
+  <w:style w:type="character" w:styleId="ListLabel849">
+    <w:name w:val="ListLabel 849"/>
+    <w:qFormat/>
+    <w:rPr>
+      <w:rFonts w:cs="OpenSymbol"/>
+    </w:rPr>
+  </w:style>
+  <w:style w:type="character" w:styleId="ListLabel850">
+    <w:name w:val="ListLabel 850"/>
+    <w:qFormat/>
+    <w:rPr>
+      <w:rFonts w:cs="OpenSymbol"/>
+    </w:rPr>
+  </w:style>
+  <w:style w:type="character" w:styleId="ListLabel851">
+    <w:name w:val="ListLabel 851"/>
+    <w:qFormat/>
+    <w:rPr>
+      <w:rFonts w:cs="OpenSymbol"/>
+    </w:rPr>
+  </w:style>
+  <w:style w:type="character" w:styleId="ListLabel852">
+    <w:name w:val="ListLabel 852"/>
+    <w:qFormat/>
+    <w:rPr>
+      <w:rFonts w:cs="OpenSymbol"/>
+    </w:rPr>
+  </w:style>
+  <w:style w:type="character" w:styleId="ListLabel853">
+    <w:name w:val="ListLabel 853"/>
+    <w:qFormat/>
+    <w:rPr>
+      <w:rFonts w:cs="OpenSymbol"/>
+    </w:rPr>
+  </w:style>
+  <w:style w:type="character" w:styleId="ListLabel854">
+    <w:name w:val="ListLabel 854"/>
+    <w:qFormat/>
+    <w:rPr>
+      <w:rFonts w:cs="OpenSymbol"/>
+    </w:rPr>
+  </w:style>
+  <w:style w:type="character" w:styleId="ListLabel855">
+    <w:name w:val="ListLabel 855"/>
+    <w:qFormat/>
+    <w:rPr>
+      <w:rFonts w:cs="OpenSymbol"/>
+    </w:rPr>
+  </w:style>
+  <w:style w:type="character" w:styleId="ListLabel856">
+    <w:name w:val="ListLabel 856"/>
+    <w:qFormat/>
+    <w:rPr>
+      <w:rFonts w:cs="OpenSymbol"/>
+    </w:rPr>
+  </w:style>
+  <w:style w:type="character" w:styleId="ListLabel857">
+    <w:name w:val="ListLabel 857"/>
+    <w:qFormat/>
+    <w:rPr>
+      <w:rFonts w:cs="OpenSymbol"/>
+    </w:rPr>
+  </w:style>
+  <w:style w:type="character" w:styleId="ListLabel858">
+    <w:name w:val="ListLabel 858"/>
+    <w:qFormat/>
+    <w:rPr>
+      <w:rFonts w:cs="OpenSymbol"/>
+    </w:rPr>
+  </w:style>
+  <w:style w:type="character" w:styleId="ListLabel859">
+    <w:name w:val="ListLabel 859"/>
+    <w:qFormat/>
+    <w:rPr>
+      <w:rFonts w:cs="OpenSymbol"/>
+    </w:rPr>
+  </w:style>
+  <w:style w:type="character" w:styleId="ListLabel860">
+    <w:name w:val="ListLabel 860"/>
+    <w:qFormat/>
+    <w:rPr>
+      <w:rFonts w:cs="OpenSymbol"/>
+    </w:rPr>
+  </w:style>
+  <w:style w:type="character" w:styleId="ListLabel861">
+    <w:name w:val="ListLabel 861"/>
+    <w:qFormat/>
+    <w:rPr>
+      <w:rFonts w:cs="OpenSymbol"/>
+    </w:rPr>
+  </w:style>
+  <w:style w:type="character" w:styleId="ListLabel862">
+    <w:name w:val="ListLabel 862"/>
+    <w:qFormat/>
+    <w:rPr>
+      <w:rFonts w:cs="OpenSymbol"/>
+    </w:rPr>
+  </w:style>
+  <w:style w:type="character" w:styleId="ListLabel863">
+    <w:name w:val="ListLabel 863"/>
+    <w:qFormat/>
+    <w:rPr>
+      <w:rFonts w:cs="OpenSymbol"/>
+    </w:rPr>
+  </w:style>
+  <w:style w:type="character" w:styleId="ListLabel864">
+    <w:name w:val="ListLabel 864"/>
+    <w:qFormat/>
+    <w:rPr>
+      <w:rFonts w:cs="OpenSymbol"/>
+    </w:rPr>
+  </w:style>
+  <w:style w:type="character" w:styleId="ListLabel865">
+    <w:name w:val="ListLabel 865"/>
+    <w:qFormat/>
+    <w:rPr>
+      <w:rFonts w:cs="OpenSymbol"/>
+    </w:rPr>
+  </w:style>
+  <w:style w:type="character" w:styleId="ListLabel866">
+    <w:name w:val="ListLabel 866"/>
+    <w:qFormat/>
+    <w:rPr>
+      <w:rFonts w:cs="OpenSymbol"/>
+    </w:rPr>
+  </w:style>
+  <w:style w:type="character" w:styleId="ListLabel867">
+    <w:name w:val="ListLabel 867"/>
+    <w:qFormat/>
+    <w:rPr>
+      <w:rFonts w:cs="OpenSymbol"/>
+    </w:rPr>
+  </w:style>
+  <w:style w:type="character" w:styleId="ListLabel868">
+    <w:name w:val="ListLabel 868"/>
+    <w:qFormat/>
+    <w:rPr>
+      <w:rFonts w:cs="OpenSymbol"/>
+    </w:rPr>
+  </w:style>
+  <w:style w:type="character" w:styleId="ListLabel869">
+    <w:name w:val="ListLabel 869"/>
+    <w:qFormat/>
+    <w:rPr>
+      <w:rFonts w:cs="OpenSymbol"/>
+    </w:rPr>
+  </w:style>
+  <w:style w:type="character" w:styleId="ListLabel870">
+    <w:name w:val="ListLabel 870"/>
+    <w:qFormat/>
+    <w:rPr>
+      <w:rFonts w:cs="OpenSymbol"/>
+    </w:rPr>
+  </w:style>
+  <w:style w:type="character" w:styleId="ListLabel871">
+    <w:name w:val="ListLabel 871"/>
+    <w:qFormat/>
+    <w:rPr>
+      <w:rFonts w:cs="OpenSymbol"/>
+    </w:rPr>
+  </w:style>
+  <w:style w:type="character" w:styleId="ListLabel872">
+    <w:name w:val="ListLabel 872"/>
+    <w:qFormat/>
+    <w:rPr>
+      <w:rFonts w:cs="OpenSymbol"/>
+    </w:rPr>
+  </w:style>
+  <w:style w:type="character" w:styleId="ListLabel873">
+    <w:name w:val="ListLabel 873"/>
+    <w:qFormat/>
+    <w:rPr>
+      <w:rFonts w:cs="OpenSymbol"/>
+    </w:rPr>
+  </w:style>
+  <w:style w:type="character" w:styleId="ListLabel874">
+    <w:name w:val="ListLabel 874"/>
+    <w:qFormat/>
+    <w:rPr>
+      <w:rFonts w:cs="OpenSymbol"/>
+    </w:rPr>
+  </w:style>
+  <w:style w:type="character" w:styleId="ListLabel875">
+    <w:name w:val="ListLabel 875"/>
+    <w:qFormat/>
+    <w:rPr>
+      <w:rFonts w:cs="OpenSymbol"/>
+    </w:rPr>
+  </w:style>
+  <w:style w:type="character" w:styleId="ListLabel876">
+    <w:name w:val="ListLabel 876"/>
+    <w:qFormat/>
+    <w:rPr>
+      <w:rFonts w:cs="OpenSymbol"/>
+    </w:rPr>
+  </w:style>
+  <w:style w:type="character" w:styleId="ListLabel877">
+    <w:name w:val="ListLabel 877"/>
+    <w:qFormat/>
+    <w:rPr>
+      <w:rFonts w:cs="OpenSymbol"/>
+    </w:rPr>
+  </w:style>
+  <w:style w:type="character" w:styleId="ListLabel878">
+    <w:name w:val="ListLabel 878"/>
+    <w:qFormat/>
+    <w:rPr>
+      <w:rFonts w:cs="OpenSymbol"/>
+    </w:rPr>
+  </w:style>
+  <w:style w:type="character" w:styleId="ListLabel879">
+    <w:name w:val="ListLabel 879"/>
+    <w:qFormat/>
+    <w:rPr>
+      <w:rFonts w:cs="OpenSymbol"/>
+    </w:rPr>
+  </w:style>
+  <w:style w:type="character" w:styleId="ListLabel880">
+    <w:name w:val="ListLabel 880"/>
+    <w:qFormat/>
+    <w:rPr>
+      <w:rFonts w:cs="OpenSymbol"/>
+    </w:rPr>
+  </w:style>
+  <w:style w:type="character" w:styleId="ListLabel881">
+    <w:name w:val="ListLabel 881"/>
+    <w:qFormat/>
+    <w:rPr>
+      <w:rFonts w:cs="OpenSymbol"/>
+    </w:rPr>
+  </w:style>
+  <w:style w:type="character" w:styleId="ListLabel882">
+    <w:name w:val="ListLabel 882"/>
+    <w:qFormat/>
+    <w:rPr>
+      <w:rFonts w:cs="OpenSymbol"/>
+    </w:rPr>
+  </w:style>
+  <w:style w:type="character" w:styleId="ListLabel883">
+    <w:name w:val="ListLabel 883"/>
+    <w:qFormat/>
+    <w:rPr>
+      <w:rFonts w:cs="OpenSymbol"/>
+    </w:rPr>
+  </w:style>
+  <w:style w:type="character" w:styleId="ListLabel884">
+    <w:name w:val="ListLabel 884"/>
+    <w:qFormat/>
+    <w:rPr>
+      <w:rFonts w:cs="OpenSymbol"/>
+    </w:rPr>
+  </w:style>
+  <w:style w:type="character" w:styleId="ListLabel885">
+    <w:name w:val="ListLabel 885"/>
+    <w:qFormat/>
+    <w:rPr>
+      <w:rFonts w:cs="OpenSymbol"/>
+    </w:rPr>
+  </w:style>
+  <w:style w:type="character" w:styleId="ListLabel886">
+    <w:name w:val="ListLabel 886"/>
+    <w:qFormat/>
+    <w:rPr>
+      <w:rFonts w:cs="OpenSymbol"/>
+    </w:rPr>
+  </w:style>
+  <w:style w:type="character" w:styleId="ListLabel887">
+    <w:name w:val="ListLabel 887"/>
+    <w:qFormat/>
+    <w:rPr>
+      <w:rFonts w:cs="OpenSymbol"/>
+    </w:rPr>
+  </w:style>
+  <w:style w:type="character" w:styleId="ListLabel888">
+    <w:name w:val="ListLabel 888"/>
+    <w:qFormat/>
+    <w:rPr>
+      <w:rFonts w:cs="OpenSymbol"/>
+    </w:rPr>
+  </w:style>
+  <w:style w:type="character" w:styleId="ListLabel889">
+    <w:name w:val="ListLabel 889"/>
+    <w:qFormat/>
+    <w:rPr>
+      <w:rFonts w:cs="OpenSymbol"/>
+    </w:rPr>
+  </w:style>
+  <w:style w:type="character" w:styleId="ListLabel890">
+    <w:name w:val="ListLabel 890"/>
+    <w:qFormat/>
+    <w:rPr>
+      <w:rFonts w:cs="OpenSymbol"/>
+    </w:rPr>
+  </w:style>
+  <w:style w:type="character" w:styleId="ListLabel891">
+    <w:name w:val="ListLabel 891"/>
+    <w:qFormat/>
+    <w:rPr>
+      <w:rFonts w:cs="OpenSymbol"/>
+    </w:rPr>
+  </w:style>
+  <w:style w:type="character" w:styleId="ListLabel892">
+    <w:name w:val="ListLabel 892"/>
+    <w:qFormat/>
+    <w:rPr>
+      <w:rFonts w:ascii="Courier New" w:hAnsi="Courier New" w:cs="OpenSymbol"/>
+      <w:sz w:val="24"/>
+    </w:rPr>
+  </w:style>
+  <w:style w:type="character" w:styleId="ListLabel893">
+    <w:name w:val="ListLabel 893"/>
+    <w:qFormat/>
+    <w:rPr>
+      <w:rFonts w:cs="OpenSymbol"/>
+    </w:rPr>
+  </w:style>
+  <w:style w:type="character" w:styleId="ListLabel894">
+    <w:name w:val="ListLabel 894"/>
+    <w:qFormat/>
+    <w:rPr>
+      <w:rFonts w:cs="OpenSymbol"/>
+    </w:rPr>
+  </w:style>
+  <w:style w:type="character" w:styleId="ListLabel895">
+    <w:name w:val="ListLabel 895"/>
+    <w:qFormat/>
+    <w:rPr>
+      <w:rFonts w:cs="OpenSymbol"/>
+    </w:rPr>
+  </w:style>
+  <w:style w:type="character" w:styleId="ListLabel896">
+    <w:name w:val="ListLabel 896"/>
+    <w:qFormat/>
+    <w:rPr>
+      <w:rFonts w:cs="OpenSymbol"/>
+    </w:rPr>
+  </w:style>
+  <w:style w:type="character" w:styleId="ListLabel897">
+    <w:name w:val="ListLabel 897"/>
+    <w:qFormat/>
+    <w:rPr>
+      <w:rFonts w:cs="OpenSymbol"/>
+    </w:rPr>
+  </w:style>
+  <w:style w:type="character" w:styleId="ListLabel898">
+    <w:name w:val="ListLabel 898"/>
+    <w:qFormat/>
+    <w:rPr>
+      <w:rFonts w:cs="OpenSymbol"/>
+    </w:rPr>
+  </w:style>
+  <w:style w:type="character" w:styleId="ListLabel899">
+    <w:name w:val="ListLabel 899"/>
+    <w:qFormat/>
+    <w:rPr>
+      <w:rFonts w:cs="OpenSymbol"/>
+    </w:rPr>
+  </w:style>
+  <w:style w:type="character" w:styleId="ListLabel900">
+    <w:name w:val="ListLabel 900"/>
     <w:qFormat/>
     <w:rPr>
       <w:rFonts w:cs="OpenSymbol"/>
@@ -18565,7 +19924,7 @@
     <w:next w:val="TextBody"/>
     <w:qFormat/>
     <w:pPr>
-      <w:keepNext/>
+      <w:keepNext w:val="true"/>
       <w:spacing w:before="240" w:after="120"/>
     </w:pPr>
     <w:rPr>

</xml_diff>